<commit_message>
added the the docs
</commit_message>
<xml_diff>
--- a/Experiment4/Experiment4.docx
+++ b/Experiment4/Experiment4.docx
@@ -2787,6 +2787,88 @@
     </w:p>
     <w:p>
       <w:pPr>
+        <w:pStyle w:val="PreformattedText"/>
+        <w:spacing w:lineRule="auto" w:line="240" w:before="0" w:after="280"/>
+        <w:rPr>
+          <w:rFonts w:ascii="Times New Roman" w:hAnsi="Times New Roman" w:eastAsia="Times New Roman" w:cs="Times New Roman"/>
+          <w:b/>
+          <w:bCs/>
+          <w:kern w:val="0"/>
+          <w:sz w:val="24"/>
+          <w:szCs w:val="24"/>
+          <w14:ligatures w14:val="none"/>
+        </w:rPr>
+      </w:pPr>
+      <w:r>
+        <w:rPr/>
+      </w:r>
+    </w:p>
+    <w:p>
+      <w:pPr>
+        <w:pStyle w:val="PreformattedText"/>
+        <w:spacing w:lineRule="auto" w:line="240" w:before="0" w:after="280"/>
+        <w:rPr>
+          <w:rFonts w:ascii="Times New Roman" w:hAnsi="Times New Roman" w:eastAsia="Times New Roman" w:cs="Times New Roman"/>
+          <w:b/>
+          <w:bCs/>
+          <w:kern w:val="0"/>
+          <w:sz w:val="24"/>
+          <w:szCs w:val="24"/>
+          <w14:ligatures w14:val="none"/>
+        </w:rPr>
+      </w:pPr>
+      <w:r>
+        <w:rPr/>
+        <w:drawing>
+          <wp:anchor behindDoc="0" distT="0" distB="0" distL="0" distR="0" simplePos="0" locked="0" layoutInCell="0" allowOverlap="1" relativeHeight="2">
+            <wp:simplePos x="0" y="0"/>
+            <wp:positionH relativeFrom="column">
+              <wp:align>center</wp:align>
+            </wp:positionH>
+            <wp:positionV relativeFrom="paragraph">
+              <wp:posOffset>635</wp:posOffset>
+            </wp:positionV>
+            <wp:extent cx="5943600" cy="2150110"/>
+            <wp:effectExtent l="0" t="0" r="0" b="0"/>
+            <wp:wrapSquare wrapText="largest"/>
+            <wp:docPr id="1" name="Image1" descr=""/>
+            <wp:cNvGraphicFramePr>
+              <a:graphicFrameLocks xmlns:a="http://schemas.openxmlformats.org/drawingml/2006/main" noChangeAspect="1"/>
+            </wp:cNvGraphicFramePr>
+            <a:graphic xmlns:a="http://schemas.openxmlformats.org/drawingml/2006/main">
+              <a:graphicData uri="http://schemas.openxmlformats.org/drawingml/2006/picture">
+                <pic:pic xmlns:pic="http://schemas.openxmlformats.org/drawingml/2006/picture">
+                  <pic:nvPicPr>
+                    <pic:cNvPr id="1" name="Image1" descr=""/>
+                    <pic:cNvPicPr>
+                      <a:picLocks noChangeAspect="1" noChangeArrowheads="1"/>
+                    </pic:cNvPicPr>
+                  </pic:nvPicPr>
+                  <pic:blipFill>
+                    <a:blip r:embed="rId2"/>
+                    <a:stretch>
+                      <a:fillRect/>
+                    </a:stretch>
+                  </pic:blipFill>
+                  <pic:spPr bwMode="auto">
+                    <a:xfrm>
+                      <a:off x="0" y="0"/>
+                      <a:ext cx="5943600" cy="2150110"/>
+                    </a:xfrm>
+                    <a:prstGeom prst="rect">
+                      <a:avLst/>
+                    </a:prstGeom>
+                    <a:noFill/>
+                  </pic:spPr>
+                </pic:pic>
+              </a:graphicData>
+            </a:graphic>
+          </wp:anchor>
+        </w:drawing>
+      </w:r>
+    </w:p>
+    <w:p>
+      <w:pPr>
         <w:pStyle w:val="Heading3"/>
         <w:spacing w:lineRule="auto" w:line="240" w:before="0" w:after="280"/>
         <w:rPr>
@@ -3071,8 +3153,6 @@
       <w:r>
         <w:rPr>
           <w:rFonts w:eastAsia="Times New Roman" w:cs="Times New Roman" w:ascii="Times New Roman" w:hAnsi="Times New Roman"/>
-          <w:b/>
-          <w:bCs/>
           <w:kern w:val="0"/>
           <w14:ligatures w14:val="none"/>
         </w:rPr>
@@ -4662,8 +4742,8 @@
       <w:bCs/>
     </w:rPr>
   </w:style>
-  <w:style w:type="character" w:styleId="Bullets">
-    <w:name w:val="Bullets"/>
+  <w:style w:type="character" w:styleId="Bulletsuser">
+    <w:name w:val="Bullets (user)"/>
     <w:qFormat/>
     <w:rPr>
       <w:rFonts w:ascii="OpenSymbol" w:hAnsi="OpenSymbol" w:eastAsia="OpenSymbol" w:cs="OpenSymbol"/>

</xml_diff>